<commit_message>
Kernbegriffe mal wieder überarbeitet...
</commit_message>
<xml_diff>
--- a/Media/Wortliste.docx
+++ b/Media/Wortliste.docx
@@ -7,8 +7,14 @@
         <w:pStyle w:val="berschrift1"/>
         <w:spacing w:before="0" w:after="240"/>
         <w:jc w:val="center"/>
+        <w:rPr>
+          <w:color w:val="auto"/>
+        </w:rPr>
       </w:pPr>
       <w:r>
+        <w:rPr>
+          <w:color w:val="auto"/>
+        </w:rPr>
         <w:t>Wortliste</w:t>
       </w:r>
     </w:p>
@@ -755,6 +761,15 @@
         </w:rPr>
       </w:pPr>
     </w:p>
+    <w:p>
+      <w:pPr>
+        <w:spacing w:before="240"/>
+        <w:rPr>
+          <w:sz w:val="24"/>
+          <w:szCs w:val="24"/>
+        </w:rPr>
+      </w:pPr>
+    </w:p>
     <w:tbl>
       <w:tblPr>
         <w:tblStyle w:val="Tabellenraster"/>
@@ -770,8 +785,8 @@
         <w:tblLook w:val="04A0" w:firstRow="1" w:lastRow="0" w:firstColumn="1" w:lastColumn="0" w:noHBand="0" w:noVBand="1"/>
       </w:tblPr>
       <w:tblGrid>
-        <w:gridCol w:w="7138"/>
-        <w:gridCol w:w="7139"/>
+        <w:gridCol w:w="6991"/>
+        <w:gridCol w:w="7011"/>
       </w:tblGrid>
       <w:tr>
         <w:tc>
@@ -911,14 +926,14 @@
       <w:pPr>
         <w:rPr>
           <w:vanish/>
-          <w:sz w:val="36"/>
-          <w:szCs w:val="36"/>
+          <w:sz w:val="2"/>
+          <w:szCs w:val="2"/>
         </w:rPr>
       </w:pPr>
     </w:p>
     <w:sectPr>
       <w:pgSz w:w="16838" w:h="11906" w:orient="landscape"/>
-      <w:pgMar w:top="1417" w:right="1134" w:bottom="1417" w:left="1417" w:header="708" w:footer="708" w:gutter="0"/>
+      <w:pgMar w:top="1134" w:right="1418" w:bottom="1134" w:left="1418" w:header="709" w:footer="709" w:gutter="0"/>
       <w:cols w:space="708"/>
       <w:docGrid w:linePitch="360"/>
     </w:sectPr>

</xml_diff>